<commit_message>
sorry for the docs... This is the last time
</commit_message>
<xml_diff>
--- a/Documents/Assignment-4/01 plan/Grape FeasibilityAnalysisReport.docx
+++ b/Documents/Assignment-4/01 plan/Grape FeasibilityAnalysisReport.docx
@@ -5505,12 +5505,12 @@
       </w:r>
       <w:smartTag w:uri="urn:schemas-microsoft-com:office:smarttags" w:element="chmetcnv">
         <w:smartTagPr>
+          <w:attr w:name="UnitName" w:val="m"/>
+          <w:attr w:name="SourceValue" w:val="128"/>
+          <w:attr w:name="HasSpace" w:val="False"/>
+          <w:attr w:name="Negative" w:val="False"/>
+          <w:attr w:name="NumberType" w:val="1"/>
           <w:attr w:name="TCSC" w:val="0"/>
-          <w:attr w:name="NumberType" w:val="1"/>
-          <w:attr w:name="Negative" w:val="False"/>
-          <w:attr w:name="HasSpace" w:val="False"/>
-          <w:attr w:name="SourceValue" w:val="128"/>
-          <w:attr w:name="UnitName" w:val="m"/>
         </w:smartTagPr>
         <w:r>
           <w:rPr>
@@ -6727,7 +6727,7 @@
                     <a:blip r:embed="rId8">
                       <a:extLst>
                         <a:ext uri="{28A0092B-C50C-407E-A947-70E740481C1C}">
-                          <a14:useLocalDpi xmlns="" xmlns:wpc="http://schemas.microsoft.com/office/word/2010/wordprocessingCanvas" xmlns:mc="http://schemas.openxmlformats.org/markup-compatibility/2006" xmlns:o="urn:schemas-microsoft-com:office:office" xmlns:v="urn:schemas-microsoft-com:vml" xmlns:wp14="http://schemas.microsoft.com/office/word/2010/wordprocessingDrawing" xmlns:w10="urn:schemas-microsoft-com:office:word" xmlns:w="http://schemas.openxmlformats.org/wordprocessingml/2006/main" xmlns:w14="http://schemas.microsoft.com/office/word/2010/wordml" xmlns:w15="http://schemas.microsoft.com/office/word/2012/wordml" xmlns:wpg="http://schemas.microsoft.com/office/word/2010/wordprocessingGroup" xmlns:wpi="http://schemas.microsoft.com/office/word/2010/wordprocessingInk" xmlns:wps="http://schemas.microsoft.com/office/word/2010/wordprocessingShape" xmlns:a14="http://schemas.microsoft.com/office/drawing/2010/main" val="0"/>
+                          <a14:useLocalDpi xmlns:a14="http://schemas.microsoft.com/office/drawing/2010/main" xmlns:wps="http://schemas.microsoft.com/office/word/2010/wordprocessingShape" xmlns:wpi="http://schemas.microsoft.com/office/word/2010/wordprocessingInk" xmlns:wpg="http://schemas.microsoft.com/office/word/2010/wordprocessingGroup" xmlns:w15="http://schemas.microsoft.com/office/word/2012/wordml" xmlns:w14="http://schemas.microsoft.com/office/word/2010/wordml" xmlns:w="http://schemas.openxmlformats.org/wordprocessingml/2006/main" xmlns:w10="urn:schemas-microsoft-com:office:word" xmlns:wp14="http://schemas.microsoft.com/office/word/2010/wordprocessingDrawing" xmlns:v="urn:schemas-microsoft-com:vml" xmlns:o="urn:schemas-microsoft-com:office:office" xmlns:mc="http://schemas.openxmlformats.org/markup-compatibility/2006" xmlns:wpc="http://schemas.microsoft.com/office/word/2010/wordprocessingCanvas" xmlns="" val="0"/>
                         </a:ext>
                       </a:extLst>
                     </a:blip>
@@ -7211,18 +7211,34 @@
         <w:spacing w:line="360" w:lineRule="exact"/>
         <w:ind w:left="420" w:firstLine="420"/>
         <w:rPr>
+          <w:rFonts w:ascii="Garamond" w:hAnsi="Garamond" w:cs="Arial" w:hint="eastAsia"/>
+          <w:sz w:val="24"/>
+          <w:szCs w:val="24"/>
+        </w:rPr>
+      </w:pPr>
+      <w:r>
+        <w:rPr>
           <w:rFonts w:ascii="Garamond" w:hAnsi="Garamond" w:cs="Arial"/>
           <w:sz w:val="24"/>
           <w:szCs w:val="24"/>
         </w:rPr>
-      </w:pPr>
+        <w:t>Th</w:t>
+      </w:r>
+      <w:r>
+        <w:rPr>
+          <w:rFonts w:ascii="Garamond" w:hAnsi="Garamond" w:cs="Arial" w:hint="eastAsia"/>
+          <w:sz w:val="24"/>
+          <w:szCs w:val="24"/>
+        </w:rPr>
+        <w:t>e</w:t>
+      </w:r>
       <w:r>
         <w:rPr>
           <w:rFonts w:ascii="Garamond" w:hAnsi="Garamond" w:cs="Arial"/>
           <w:sz w:val="24"/>
           <w:szCs w:val="24"/>
         </w:rPr>
-        <w:t>Th</w:t>
+        <w:t xml:space="preserve"> concept of user group is one of the differences between our system and other existing systems that use IP address or dynamic password to identify one’s identity.</w:t>
       </w:r>
       <w:r>
         <w:rPr>
@@ -7230,7 +7246,7 @@
           <w:sz w:val="24"/>
           <w:szCs w:val="24"/>
         </w:rPr>
-        <w:t>e</w:t>
+        <w:t xml:space="preserve"> </w:t>
       </w:r>
       <w:r>
         <w:rPr>
@@ -7238,7 +7254,203 @@
           <w:sz w:val="24"/>
           <w:szCs w:val="24"/>
         </w:rPr>
-        <w:t xml:space="preserve"> concept of user group is one of the differences between our system and other existing systems that use IP address or dynamic password to identify one’s identity.The most essential function of a group is to raise a vote.The group leader can choose to start a quick-vote or attach some message to it such as class problem or background of the vote.The result of the vote will be displayed by one or a series of diagrams.Besides the leader can also put a bulletin to notify the users in his group or share some files with them,which is an important component of our system as well.</w:t>
+        <w:t>The most essential function of a group is to raise a vote.</w:t>
+      </w:r>
+      <w:r>
+        <w:rPr>
+          <w:rFonts w:ascii="Garamond" w:hAnsi="Garamond" w:cs="Arial" w:hint="eastAsia"/>
+          <w:sz w:val="24"/>
+          <w:szCs w:val="24"/>
+        </w:rPr>
+        <w:t xml:space="preserve"> </w:t>
+      </w:r>
+      <w:r>
+        <w:rPr>
+          <w:rFonts w:ascii="Garamond" w:hAnsi="Garamond" w:cs="Arial"/>
+          <w:sz w:val="24"/>
+          <w:szCs w:val="24"/>
+        </w:rPr>
+        <w:t>The group leader can choose to start a quick-vote or attach some message to it such as class problem or background of the vote.</w:t>
+      </w:r>
+      <w:r>
+        <w:rPr>
+          <w:rFonts w:ascii="Garamond" w:hAnsi="Garamond" w:cs="Arial" w:hint="eastAsia"/>
+          <w:sz w:val="24"/>
+          <w:szCs w:val="24"/>
+        </w:rPr>
+        <w:t xml:space="preserve"> </w:t>
+      </w:r>
+      <w:r>
+        <w:rPr>
+          <w:rFonts w:ascii="Garamond" w:hAnsi="Garamond" w:cs="Arial"/>
+          <w:sz w:val="24"/>
+          <w:szCs w:val="24"/>
+        </w:rPr>
+        <w:t>The result of the vote will be displayed by one or a series of diagrams.</w:t>
+      </w:r>
+      <w:r>
+        <w:rPr>
+          <w:rFonts w:ascii="Garamond" w:hAnsi="Garamond" w:cs="Arial" w:hint="eastAsia"/>
+          <w:sz w:val="24"/>
+          <w:szCs w:val="24"/>
+        </w:rPr>
+        <w:t xml:space="preserve"> </w:t>
+      </w:r>
+      <w:r>
+        <w:rPr>
+          <w:rFonts w:ascii="Garamond" w:hAnsi="Garamond" w:cs="Arial"/>
+          <w:sz w:val="24"/>
+          <w:szCs w:val="24"/>
+        </w:rPr>
+        <w:t>Besides the leader can also put a bulletin to notify the users in his group or share some files with them,</w:t>
+      </w:r>
+      <w:r>
+        <w:rPr>
+          <w:rFonts w:ascii="Garamond" w:hAnsi="Garamond" w:cs="Arial" w:hint="eastAsia"/>
+          <w:sz w:val="24"/>
+          <w:szCs w:val="24"/>
+        </w:rPr>
+        <w:t xml:space="preserve"> </w:t>
+      </w:r>
+      <w:r>
+        <w:rPr>
+          <w:rFonts w:ascii="Garamond" w:hAnsi="Garamond" w:cs="Arial"/>
+          <w:sz w:val="24"/>
+          <w:szCs w:val="24"/>
+        </w:rPr>
+        <w:t>which is an important component of our system as well.</w:t>
+      </w:r>
+    </w:p>
+    <w:p>
+      <w:pPr>
+        <w:pStyle w:val="3"/>
+        <w:keepNext w:val="0"/>
+        <w:keepLines w:val="0"/>
+        <w:spacing w:line="415" w:lineRule="auto"/>
+        <w:ind w:firstLine="420"/>
+        <w:rPr>
+          <w:rFonts w:ascii="Garamond" w:hAnsi="Garamond" w:cs="Arial"/>
+          <w:sz w:val="30"/>
+          <w:szCs w:val="30"/>
+        </w:rPr>
+      </w:pPr>
+      <w:r>
+        <w:rPr>
+          <w:rFonts w:ascii="Garamond" w:hAnsi="Garamond" w:cs="Arial"/>
+          <w:b w:val="0"/>
+          <w:sz w:val="30"/>
+          <w:szCs w:val="30"/>
+        </w:rPr>
+        <w:t>4.1.4.</w:t>
+      </w:r>
+      <w:r>
+        <w:rPr>
+          <w:rFonts w:ascii="Garamond" w:hAnsi="Garamond" w:cs="Arial" w:hint="eastAsia"/>
+          <w:b w:val="0"/>
+          <w:sz w:val="30"/>
+          <w:szCs w:val="30"/>
+        </w:rPr>
+        <w:t>3</w:t>
+      </w:r>
+      <w:r>
+        <w:rPr>
+          <w:rFonts w:ascii="Garamond" w:hAnsi="Garamond" w:cs="Arial"/>
+          <w:b w:val="0"/>
+          <w:sz w:val="30"/>
+          <w:szCs w:val="30"/>
+        </w:rPr>
+        <w:t xml:space="preserve"> </w:t>
+      </w:r>
+      <w:r>
+        <w:rPr>
+          <w:rFonts w:ascii="Garamond" w:hAnsi="Garamond" w:cs="Arial"/>
+          <w:sz w:val="30"/>
+          <w:szCs w:val="30"/>
+        </w:rPr>
+        <w:t>The</w:t>
+      </w:r>
+      <w:r>
+        <w:rPr>
+          <w:rFonts w:ascii="Garamond" w:hAnsi="Garamond" w:cs="Arial" w:hint="eastAsia"/>
+          <w:sz w:val="30"/>
+          <w:szCs w:val="30"/>
+        </w:rPr>
+        <w:t xml:space="preserve"> </w:t>
+      </w:r>
+      <w:r>
+        <w:rPr>
+          <w:rFonts w:ascii="Garamond" w:hAnsi="Garamond" w:cs="Arial"/>
+          <w:sz w:val="30"/>
+          <w:szCs w:val="30"/>
+        </w:rPr>
+        <w:t>interaction</w:t>
+      </w:r>
+      <w:r>
+        <w:rPr>
+          <w:rFonts w:ascii="Garamond" w:hAnsi="Garamond" w:cs="Arial" w:hint="eastAsia"/>
+          <w:sz w:val="30"/>
+          <w:szCs w:val="30"/>
+        </w:rPr>
+        <w:t xml:space="preserve"> between users</w:t>
+      </w:r>
+      <w:r>
+        <w:rPr>
+          <w:rFonts w:ascii="Garamond" w:hAnsi="Garamond" w:cs="Arial"/>
+          <w:sz w:val="30"/>
+          <w:szCs w:val="30"/>
+        </w:rPr>
+        <w:t>.</w:t>
+      </w:r>
+    </w:p>
+    <w:p>
+      <w:pPr>
+        <w:spacing w:line="360" w:lineRule="exact"/>
+        <w:ind w:left="420" w:firstLine="420"/>
+        <w:rPr>
+          <w:rFonts w:ascii="Garamond" w:hAnsi="Garamond" w:cs="Arial"/>
+          <w:sz w:val="24"/>
+          <w:szCs w:val="24"/>
+        </w:rPr>
+      </w:pPr>
+      <w:r>
+        <w:rPr>
+          <w:rFonts w:ascii="Garamond" w:hAnsi="Garamond" w:cs="Arial" w:hint="eastAsia"/>
+          <w:sz w:val="24"/>
+          <w:szCs w:val="24"/>
+        </w:rPr>
+        <w:t xml:space="preserve">We support </w:t>
+      </w:r>
+      <w:r>
+        <w:rPr>
+          <w:rFonts w:ascii="Garamond" w:hAnsi="Garamond" w:cs="Arial"/>
+          <w:sz w:val="24"/>
+          <w:szCs w:val="24"/>
+        </w:rPr>
+        <w:t>functionality</w:t>
+      </w:r>
+      <w:r>
+        <w:rPr>
+          <w:rFonts w:ascii="Garamond" w:hAnsi="Garamond" w:cs="Arial" w:hint="eastAsia"/>
+          <w:sz w:val="24"/>
+          <w:szCs w:val="24"/>
+        </w:rPr>
+        <w:t xml:space="preserve"> of the message operation. When the user does something in the group (create a discussion or the leader delete something), the system may generate a </w:t>
+      </w:r>
+      <w:r>
+        <w:rPr>
+          <w:rFonts w:ascii="Garamond" w:hAnsi="Garamond" w:cs="Arial"/>
+          <w:sz w:val="24"/>
+          <w:szCs w:val="24"/>
+        </w:rPr>
+        <w:t>corresponding</w:t>
+      </w:r>
+      <w:r>
+        <w:rPr>
+          <w:rFonts w:ascii="Garamond" w:hAnsi="Garamond" w:cs="Arial" w:hint="eastAsia"/>
+          <w:sz w:val="24"/>
+          <w:szCs w:val="24"/>
+        </w:rPr>
+        <w:t xml:space="preserve"> message to the user / the group.</w:t>
       </w:r>
     </w:p>
     <w:p>
@@ -7605,7 +7817,16 @@
           <w:sz w:val="24"/>
           <w:szCs w:val="24"/>
         </w:rPr>
-        <w:t xml:space="preserve"> and connect them directly. Thus, we thought of some other solutions to take the place of it.</w:t>
+        <w:t xml:space="preserve"> and connect them directly. Thus, we thought of some other solutions to </w:t>
+      </w:r>
+      <w:r>
+        <w:rPr>
+          <w:rFonts w:ascii="Garamond" w:hAnsi="Garamond"/>
+          <w:sz w:val="24"/>
+          <w:szCs w:val="24"/>
+        </w:rPr>
+        <w:lastRenderedPageBreak/>
+        <w:t>take the place of it.</w:t>
       </w:r>
     </w:p>
     <w:p>
@@ -7641,16 +7862,7 @@
           <w:sz w:val="24"/>
           <w:szCs w:val="24"/>
         </w:rPr>
-        <w:t xml:space="preserve">Bluetooth has its limitation in distance other users can have accesses to the leader’s phone. Bluetooth can also add burden to the leader’s phone when it run the application and it is rather troublesome when we need to permit the connection to his phone from other users especially when it comes to a meeting or class concerned with plenty of participants. Moreover, Bluetooth is </w:t>
-      </w:r>
-      <w:r>
-        <w:rPr>
-          <w:rFonts w:ascii="Garamond" w:hAnsi="Garamond"/>
-          <w:sz w:val="24"/>
-          <w:szCs w:val="24"/>
-        </w:rPr>
-        <w:lastRenderedPageBreak/>
-        <w:t>not stable enough. We abandoned it at first.</w:t>
+        <w:t>Bluetooth has its limitation in distance other users can have accesses to the leader’s phone. Bluetooth can also add burden to the leader’s phone when it run the application and it is rather troublesome when we need to permit the connection to his phone from other users especially when it comes to a meeting or class concerned with plenty of participants. Moreover, Bluetooth is not stable enough. We abandoned it at first.</w:t>
       </w:r>
     </w:p>
     <w:p>
@@ -8913,7 +9125,16 @@
           <w:sz w:val="24"/>
           <w:szCs w:val="24"/>
         </w:rPr>
-        <w:t xml:space="preserve">In conclusion, we can find the proposed solution is the most convenient and powerful one we can come up with. </w:t>
+        <w:t xml:space="preserve">In conclusion, we can find the proposed solution is the most convenient and powerful one we </w:t>
+      </w:r>
+      <w:r>
+        <w:rPr>
+          <w:rFonts w:ascii="Garamond" w:hAnsi="Garamond"/>
+          <w:sz w:val="24"/>
+          <w:szCs w:val="24"/>
+        </w:rPr>
+        <w:lastRenderedPageBreak/>
+        <w:t xml:space="preserve">can come up with. </w:t>
       </w:r>
       <w:r>
         <w:rPr>
@@ -8979,7 +9200,6 @@
           <w:sz w:val="36"/>
           <w:szCs w:val="36"/>
         </w:rPr>
-        <w:lastRenderedPageBreak/>
         <w:t>6.1</w:t>
       </w:r>
       <w:r>
@@ -9602,6 +9822,7 @@
           <w:sz w:val="24"/>
           <w:szCs w:val="24"/>
         </w:rPr>
+        <w:lastRenderedPageBreak/>
         <w:t>Consulting consultants</w:t>
       </w:r>
     </w:p>
@@ -10165,7 +10386,6 @@
           <w:sz w:val="24"/>
           <w:szCs w:val="24"/>
         </w:rPr>
-        <w:lastRenderedPageBreak/>
         <w:t>When this system first came up in our minds, we are quite excited about this idea. However, lately a concern about class discipline popped up in my mind. As we provide a convenient system for users, they are as well allowed to use smart</w:t>
       </w:r>
       <w:r>
@@ -10363,7 +10583,16 @@
           <w:sz w:val="24"/>
           <w:szCs w:val="24"/>
         </w:rPr>
-        <w:t>From our observation of the existed system, we discovered several inconveniences in it. That discovery led us to the requirement for a new system, which is the application we are building. After careful examination of the pros and cons of our proposed system, we can draw the conclusion that, our proposal is reasonable, feasible and of high benefit. This confirmation gives us the motivation to complete this software system. Here we come!</w:t>
+        <w:t xml:space="preserve">From our observation of the existed system, we discovered several inconveniences in it. That discovery led us to the requirement for a new system, which is the application we are building. After careful examination of the pros and cons of our proposed system, we can draw the conclusion that, our proposal is reasonable, feasible and of high benefit. </w:t>
+      </w:r>
+      <w:r>
+        <w:rPr>
+          <w:rFonts w:ascii="Garamond" w:eastAsia="Microsoft JhengHei Light" w:hAnsi="Garamond" w:cs="Microsoft JhengHei Light"/>
+          <w:sz w:val="24"/>
+          <w:szCs w:val="24"/>
+        </w:rPr>
+        <w:lastRenderedPageBreak/>
+        <w:t>This confirmation gives us the motivation to complete this software system. Here we come!</w:t>
       </w:r>
     </w:p>
     <w:sectPr>

</xml_diff>